<commit_message>
updated resume (font and accomplishments)
</commit_message>
<xml_diff>
--- a/TrumbullJordanResume.docx
+++ b/TrumbullJordanResume.docx
@@ -8,12 +8,12 @@
         <w:ind w:left="97"/>
         <w:jc w:val="center"/>
         <w:rPr>
-          <w:rFonts w:ascii="Trebuchet MS" w:hAnsi="Trebuchet MS"/>
-        </w:rPr>
-      </w:pPr>
-      <w:r>
-        <w:rPr>
-          <w:rFonts w:ascii="Trebuchet MS" w:eastAsia="Trebuchet MS" w:hAnsi="Trebuchet MS" w:cs="Trebuchet MS"/>
+          <w:rFonts w:ascii="Arial" w:hAnsi="Arial" w:cs="Arial"/>
+        </w:rPr>
+      </w:pPr>
+      <w:r>
+        <w:rPr>
+          <w:rFonts w:ascii="Arial" w:eastAsia="Trebuchet MS" w:hAnsi="Arial" w:cs="Arial"/>
           <w:color w:val="181717"/>
           <w:sz w:val="60"/>
         </w:rPr>
@@ -26,12 +26,12 @@
         <w:ind w:left="74"/>
         <w:jc w:val="center"/>
         <w:rPr>
-          <w:rFonts w:ascii="Trebuchet MS" w:hAnsi="Trebuchet MS"/>
-        </w:rPr>
-      </w:pPr>
-      <w:r>
-        <w:rPr>
-          <w:rFonts w:ascii="Trebuchet MS" w:eastAsia="Trebuchet MS" w:hAnsi="Trebuchet MS" w:cs="Trebuchet MS"/>
+          <w:rFonts w:ascii="Arial" w:hAnsi="Arial" w:cs="Arial"/>
+        </w:rPr>
+      </w:pPr>
+      <w:r>
+        <w:rPr>
+          <w:rFonts w:ascii="Arial" w:eastAsia="Trebuchet MS" w:hAnsi="Arial" w:cs="Arial"/>
           <w:color w:val="181717"/>
           <w:sz w:val="28"/>
         </w:rPr>
@@ -44,14 +44,14 @@
         <w:ind w:left="190" w:hanging="10"/>
         <w:jc w:val="center"/>
         <w:rPr>
-          <w:rFonts w:ascii="Trebuchet MS" w:hAnsi="Trebuchet MS"/>
+          <w:rFonts w:ascii="Arial" w:hAnsi="Arial" w:cs="Arial"/>
           <w:sz w:val="26"/>
           <w:szCs w:val="26"/>
         </w:rPr>
       </w:pPr>
       <w:r>
         <w:rPr>
-          <w:rFonts w:ascii="Trebuchet MS" w:eastAsia="Trebuchet MS" w:hAnsi="Trebuchet MS" w:cs="Trebuchet MS"/>
+          <w:rFonts w:ascii="Arial" w:eastAsia="Trebuchet MS" w:hAnsi="Arial" w:cs="Arial"/>
           <w:color w:val="181717"/>
           <w:sz w:val="26"/>
           <w:szCs w:val="26"/>
@@ -60,7 +60,7 @@
       </w:r>
       <w:r>
         <w:rPr>
-          <w:rFonts w:ascii="Trebuchet MS" w:eastAsia="Trebuchet MS" w:hAnsi="Trebuchet MS" w:cs="Trebuchet MS"/>
+          <w:rFonts w:ascii="Arial" w:eastAsia="Trebuchet MS" w:hAnsi="Arial" w:cs="Arial"/>
           <w:color w:val="181717"/>
           <w:sz w:val="26"/>
           <w:szCs w:val="26"/>
@@ -71,7 +71,7 @@
     <w:p>
       <w:pPr>
         <w:rPr>
-          <w:rFonts w:ascii="Trebuchet MS" w:hAnsi="Trebuchet MS"/>
+          <w:rFonts w:ascii="Arial" w:hAnsi="Arial" w:cs="Arial"/>
           <w:b/>
           <w:sz w:val="28"/>
           <w:szCs w:val="28"/>
@@ -79,7 +79,7 @@
       </w:pPr>
       <w:r>
         <w:rPr>
-          <w:rFonts w:ascii="Trebuchet MS" w:hAnsi="Trebuchet MS"/>
+          <w:rFonts w:ascii="Arial" w:hAnsi="Arial" w:cs="Arial"/>
           <w:b/>
           <w:sz w:val="28"/>
           <w:szCs w:val="28"/>
@@ -90,14 +90,14 @@
     <w:p>
       <w:pPr>
         <w:rPr>
-          <w:rFonts w:ascii="Trebuchet MS" w:eastAsia="Trebuchet MS" w:hAnsi="Trebuchet MS" w:cs="Trebuchet MS"/>
-          <w:color w:val="181717"/>
-          <w:sz w:val="24"/>
-        </w:rPr>
-      </w:pPr>
-      <w:r>
-        <w:rPr>
-          <w:rFonts w:ascii="Trebuchet MS" w:eastAsia="Trebuchet MS" w:hAnsi="Trebuchet MS" w:cs="Trebuchet MS"/>
+          <w:rFonts w:ascii="Arial" w:eastAsia="Trebuchet MS" w:hAnsi="Arial" w:cs="Arial"/>
+          <w:color w:val="181717"/>
+          <w:sz w:val="24"/>
+        </w:rPr>
+      </w:pPr>
+      <w:r>
+        <w:rPr>
+          <w:rFonts w:ascii="Arial" w:eastAsia="Trebuchet MS" w:hAnsi="Arial" w:cs="Arial"/>
           <w:color w:val="181717"/>
           <w:sz w:val="24"/>
         </w:rPr>
@@ -105,7 +105,7 @@
       </w:r>
       <w:r>
         <w:rPr>
-          <w:rFonts w:ascii="Trebuchet MS" w:eastAsia="Trebuchet MS" w:hAnsi="Trebuchet MS" w:cs="Trebuchet MS"/>
+          <w:rFonts w:ascii="Arial" w:eastAsia="Trebuchet MS" w:hAnsi="Arial" w:cs="Arial"/>
           <w:color w:val="181717"/>
           <w:sz w:val="24"/>
         </w:rPr>
@@ -114,7 +114,7 @@
       <w:proofErr w:type="spellStart"/>
       <w:r>
         <w:rPr>
-          <w:rFonts w:ascii="Trebuchet MS" w:eastAsia="Trebuchet MS" w:hAnsi="Trebuchet MS" w:cs="Trebuchet MS"/>
+          <w:rFonts w:ascii="Arial" w:eastAsia="Trebuchet MS" w:hAnsi="Arial" w:cs="Arial"/>
           <w:color w:val="181717"/>
           <w:sz w:val="24"/>
         </w:rPr>
@@ -123,7 +123,7 @@
       <w:proofErr w:type="spellEnd"/>
       <w:r>
         <w:rPr>
-          <w:rFonts w:ascii="Trebuchet MS" w:eastAsia="Trebuchet MS" w:hAnsi="Trebuchet MS" w:cs="Trebuchet MS"/>
+          <w:rFonts w:ascii="Arial" w:eastAsia="Trebuchet MS" w:hAnsi="Arial" w:cs="Arial"/>
           <w:color w:val="181717"/>
           <w:sz w:val="24"/>
         </w:rPr>
@@ -131,13 +131,13 @@
       </w:r>
       <w:r>
         <w:rPr>
-          <w:rFonts w:ascii="Trebuchet MS" w:hAnsi="Trebuchet MS"/>
+          <w:rFonts w:ascii="Arial" w:hAnsi="Arial" w:cs="Arial"/>
         </w:rPr>
         <w:br/>
       </w:r>
       <w:r>
         <w:rPr>
-          <w:rFonts w:ascii="Trebuchet MS" w:eastAsia="Trebuchet MS" w:hAnsi="Trebuchet MS" w:cs="Trebuchet MS"/>
+          <w:rFonts w:ascii="Arial" w:eastAsia="Trebuchet MS" w:hAnsi="Arial" w:cs="Arial"/>
           <w:color w:val="181717"/>
           <w:sz w:val="24"/>
         </w:rPr>
@@ -145,30 +145,95 @@
       </w:r>
       <w:r>
         <w:rPr>
-          <w:rFonts w:ascii="Trebuchet MS" w:eastAsia="Trebuchet MS" w:hAnsi="Trebuchet MS" w:cs="Trebuchet MS"/>
-          <w:color w:val="181717"/>
-          <w:sz w:val="24"/>
-        </w:rPr>
-        <w:t xml:space="preserve">Successfully built user friendly mobile site by using Adobe Dreamweaver; </w:t>
-      </w:r>
-      <w:r>
-        <w:rPr>
-          <w:rFonts w:ascii="Trebuchet MS" w:eastAsia="Trebuchet MS" w:hAnsi="Trebuchet MS" w:cs="Trebuchet MS"/>
-          <w:color w:val="181717"/>
-          <w:sz w:val="24"/>
-        </w:rPr>
-        <w:t>and presented using Adobe Spark</w:t>
+          <w:rFonts w:ascii="Arial" w:eastAsia="Trebuchet MS" w:hAnsi="Arial" w:cs="Arial"/>
+          <w:color w:val="181717"/>
+          <w:sz w:val="24"/>
+        </w:rPr>
+        <w:t xml:space="preserve">Currently operating a personal website at </w:t>
+      </w:r>
+      <w:r>
+        <w:rPr>
+          <w:rFonts w:ascii="Arial" w:eastAsia="Trebuchet MS" w:hAnsi="Arial" w:cs="Arial"/>
+          <w:color w:val="181717"/>
+          <w:sz w:val="24"/>
+        </w:rPr>
+        <w:t>http://jordantrumbull.com</w:t>
+      </w:r>
+      <w:r>
+        <w:rPr>
+          <w:rFonts w:ascii="Arial" w:eastAsia="Trebuchet MS" w:hAnsi="Arial" w:cs="Arial"/>
+          <w:color w:val="181717"/>
+          <w:sz w:val="24"/>
+        </w:rPr>
+        <w:br/>
+        <w:t xml:space="preserve">- Worked in a team to </w:t>
+      </w:r>
+      <w:r>
+        <w:rPr>
+          <w:rFonts w:ascii="Arial" w:eastAsia="Trebuchet MS" w:hAnsi="Arial" w:cs="Arial"/>
+          <w:color w:val="181717"/>
+          <w:sz w:val="24"/>
+        </w:rPr>
+        <w:t>analyze the data from the</w:t>
+      </w:r>
+      <w:r>
+        <w:rPr>
+          <w:rFonts w:ascii="Arial" w:eastAsia="Trebuchet MS" w:hAnsi="Arial" w:cs="Arial"/>
+          <w:color w:val="181717"/>
+          <w:sz w:val="24"/>
+        </w:rPr>
+        <w:t xml:space="preserve"> U.S.</w:t>
+      </w:r>
+      <w:r>
+        <w:rPr>
+          <w:rFonts w:ascii="Arial" w:eastAsia="Trebuchet MS" w:hAnsi="Arial" w:cs="Arial"/>
+          <w:color w:val="181717"/>
+          <w:sz w:val="24"/>
+        </w:rPr>
+        <w:t xml:space="preserve"> </w:t>
+      </w:r>
+      <w:r>
+        <w:rPr>
+          <w:rFonts w:ascii="Arial" w:eastAsia="Trebuchet MS" w:hAnsi="Arial" w:cs="Arial"/>
+          <w:color w:val="181717"/>
+          <w:sz w:val="24"/>
+        </w:rPr>
+        <w:t xml:space="preserve">Census Bureau data </w:t>
+      </w:r>
+      <w:r>
+        <w:rPr>
+          <w:rFonts w:ascii="Arial" w:eastAsia="Trebuchet MS" w:hAnsi="Arial" w:cs="Arial"/>
+          <w:color w:val="181717"/>
+          <w:sz w:val="24"/>
+        </w:rPr>
+        <w:t>using</w:t>
+      </w:r>
+      <w:r>
+        <w:rPr>
+          <w:rFonts w:ascii="Arial" w:eastAsia="Trebuchet MS" w:hAnsi="Arial" w:cs="Arial"/>
+          <w:color w:val="181717"/>
+          <w:sz w:val="24"/>
+        </w:rPr>
+        <w:t xml:space="preserve"> Anaconda Python</w:t>
+      </w:r>
+      <w:r>
+        <w:rPr>
+          <w:rFonts w:ascii="Arial" w:eastAsia="Trebuchet MS" w:hAnsi="Arial" w:cs="Arial"/>
+          <w:color w:val="181717"/>
+          <w:sz w:val="24"/>
+        </w:rPr>
+        <w:t xml:space="preserve"> and Machine Learning techniques</w:t>
       </w:r>
     </w:p>
     <w:p>
       <w:pPr>
         <w:rPr>
-          <w:rFonts w:ascii="Trebuchet MS" w:hAnsi="Trebuchet MS"/>
-        </w:rPr>
-      </w:pPr>
-      <w:r>
-        <w:rPr>
-          <w:rFonts w:ascii="Trebuchet MS" w:eastAsia="Trebuchet MS" w:hAnsi="Trebuchet MS" w:cs="Trebuchet MS"/>
+          <w:rFonts w:ascii="Arial" w:hAnsi="Arial" w:cs="Arial"/>
+        </w:rPr>
+      </w:pPr>
+      <w:r>
+        <w:rPr>
+          <w:rFonts w:ascii="Arial" w:eastAsia="Trebuchet MS" w:hAnsi="Arial" w:cs="Arial"/>
           <w:b/>
           <w:color w:val="181717"/>
           <w:sz w:val="28"/>
@@ -179,14 +244,14 @@
     <w:p>
       <w:pPr>
         <w:rPr>
-          <w:rFonts w:ascii="Trebuchet MS" w:eastAsia="Trebuchet MS" w:hAnsi="Trebuchet MS" w:cs="Trebuchet MS"/>
-          <w:color w:val="181717"/>
-          <w:sz w:val="24"/>
-        </w:rPr>
-      </w:pPr>
-      <w:r>
-        <w:rPr>
-          <w:rFonts w:ascii="Trebuchet MS" w:eastAsia="Trebuchet MS" w:hAnsi="Trebuchet MS" w:cs="Trebuchet MS"/>
+          <w:rFonts w:ascii="Arial" w:eastAsia="Trebuchet MS" w:hAnsi="Arial" w:cs="Arial"/>
+          <w:color w:val="181717"/>
+          <w:sz w:val="24"/>
+        </w:rPr>
+      </w:pPr>
+      <w:r>
+        <w:rPr>
+          <w:rFonts w:ascii="Arial" w:eastAsia="Trebuchet MS" w:hAnsi="Arial" w:cs="Arial"/>
           <w:b/>
           <w:color w:val="181717"/>
           <w:sz w:val="24"/>
@@ -195,7 +260,7 @@
       </w:r>
       <w:r>
         <w:rPr>
-          <w:rFonts w:ascii="Trebuchet MS" w:eastAsia="Trebuchet MS" w:hAnsi="Trebuchet MS" w:cs="Trebuchet MS"/>
+          <w:rFonts w:ascii="Arial" w:eastAsia="Trebuchet MS" w:hAnsi="Arial" w:cs="Arial"/>
           <w:color w:val="181717"/>
           <w:sz w:val="24"/>
         </w:rPr>
@@ -203,7 +268,7 @@
       </w:r>
       <w:r>
         <w:rPr>
-          <w:rFonts w:ascii="Trebuchet MS" w:eastAsia="Trebuchet MS" w:hAnsi="Trebuchet MS" w:cs="Trebuchet MS"/>
+          <w:rFonts w:ascii="Arial" w:eastAsia="Trebuchet MS" w:hAnsi="Arial" w:cs="Arial"/>
           <w:color w:val="181717"/>
           <w:sz w:val="24"/>
         </w:rPr>
@@ -211,7 +276,7 @@
       </w:r>
       <w:r>
         <w:rPr>
-          <w:rFonts w:ascii="Trebuchet MS" w:eastAsia="Trebuchet MS" w:hAnsi="Trebuchet MS" w:cs="Trebuchet MS"/>
+          <w:rFonts w:ascii="Arial" w:eastAsia="Trebuchet MS" w:hAnsi="Arial" w:cs="Arial"/>
           <w:color w:val="181717"/>
           <w:sz w:val="24"/>
         </w:rPr>
@@ -219,7 +284,7 @@
       </w:r>
       <w:r>
         <w:rPr>
-          <w:rFonts w:ascii="Trebuchet MS" w:eastAsia="Trebuchet MS" w:hAnsi="Trebuchet MS" w:cs="Trebuchet MS"/>
+          <w:rFonts w:ascii="Arial" w:eastAsia="Trebuchet MS" w:hAnsi="Arial" w:cs="Arial"/>
           <w:color w:val="181717"/>
           <w:sz w:val="24"/>
         </w:rPr>
@@ -227,7 +292,7 @@
       </w:r>
       <w:r>
         <w:rPr>
-          <w:rFonts w:ascii="Trebuchet MS" w:eastAsia="Trebuchet MS" w:hAnsi="Trebuchet MS" w:cs="Trebuchet MS"/>
+          <w:rFonts w:ascii="Arial" w:eastAsia="Trebuchet MS" w:hAnsi="Arial" w:cs="Arial"/>
           <w:color w:val="181717"/>
           <w:sz w:val="24"/>
         </w:rPr>
@@ -235,7 +300,7 @@
       </w:r>
       <w:r>
         <w:rPr>
-          <w:rFonts w:ascii="Trebuchet MS" w:eastAsia="Trebuchet MS" w:hAnsi="Trebuchet MS" w:cs="Trebuchet MS"/>
+          <w:rFonts w:ascii="Arial" w:eastAsia="Trebuchet MS" w:hAnsi="Arial" w:cs="Arial"/>
           <w:color w:val="181717"/>
           <w:sz w:val="24"/>
         </w:rPr>
@@ -243,7 +308,7 @@
       </w:r>
       <w:r>
         <w:rPr>
-          <w:rFonts w:ascii="Trebuchet MS" w:eastAsia="Trebuchet MS" w:hAnsi="Trebuchet MS" w:cs="Trebuchet MS"/>
+          <w:rFonts w:ascii="Arial" w:eastAsia="Trebuchet MS" w:hAnsi="Arial" w:cs="Arial"/>
           <w:color w:val="181717"/>
           <w:sz w:val="24"/>
         </w:rPr>
@@ -251,7 +316,7 @@
       </w:r>
       <w:r>
         <w:rPr>
-          <w:rFonts w:ascii="Trebuchet MS" w:eastAsia="Trebuchet MS" w:hAnsi="Trebuchet MS" w:cs="Trebuchet MS"/>
+          <w:rFonts w:ascii="Arial" w:eastAsia="Trebuchet MS" w:hAnsi="Arial" w:cs="Arial"/>
           <w:color w:val="181717"/>
           <w:sz w:val="24"/>
         </w:rPr>
@@ -259,7 +324,7 @@
       </w:r>
       <w:r>
         <w:rPr>
-          <w:rFonts w:ascii="Trebuchet MS" w:eastAsia="Trebuchet MS" w:hAnsi="Trebuchet MS" w:cs="Trebuchet MS"/>
+          <w:rFonts w:ascii="Arial" w:eastAsia="Trebuchet MS" w:hAnsi="Arial" w:cs="Arial"/>
           <w:color w:val="181717"/>
           <w:sz w:val="24"/>
         </w:rPr>
@@ -267,7 +332,7 @@
       </w:r>
       <w:r>
         <w:rPr>
-          <w:rFonts w:ascii="Trebuchet MS" w:eastAsia="Trebuchet MS" w:hAnsi="Trebuchet MS" w:cs="Trebuchet MS"/>
+          <w:rFonts w:ascii="Arial" w:eastAsia="Trebuchet MS" w:hAnsi="Arial" w:cs="Arial"/>
           <w:color w:val="181717"/>
           <w:sz w:val="24"/>
         </w:rPr>
@@ -275,7 +340,7 @@
       </w:r>
       <w:r>
         <w:rPr>
-          <w:rFonts w:ascii="Trebuchet MS" w:eastAsia="Trebuchet MS" w:hAnsi="Trebuchet MS" w:cs="Trebuchet MS"/>
+          <w:rFonts w:ascii="Arial" w:eastAsia="Trebuchet MS" w:hAnsi="Arial" w:cs="Arial"/>
           <w:color w:val="181717"/>
           <w:sz w:val="24"/>
         </w:rPr>
@@ -283,7 +348,7 @@
       </w:r>
       <w:r>
         <w:rPr>
-          <w:rFonts w:ascii="Trebuchet MS" w:eastAsia="Trebuchet MS" w:hAnsi="Trebuchet MS" w:cs="Trebuchet MS"/>
+          <w:rFonts w:ascii="Arial" w:eastAsia="Trebuchet MS" w:hAnsi="Arial" w:cs="Arial"/>
           <w:color w:val="181717"/>
           <w:sz w:val="24"/>
         </w:rPr>
@@ -291,7 +356,7 @@
       </w:r>
       <w:r>
         <w:rPr>
-          <w:rFonts w:ascii="Trebuchet MS" w:eastAsia="Trebuchet MS" w:hAnsi="Trebuchet MS" w:cs="Trebuchet MS"/>
+          <w:rFonts w:ascii="Arial" w:eastAsia="Trebuchet MS" w:hAnsi="Arial" w:cs="Arial"/>
           <w:color w:val="181717"/>
           <w:sz w:val="24"/>
         </w:rPr>
@@ -299,7 +364,7 @@
       </w:r>
       <w:r>
         <w:rPr>
-          <w:rFonts w:ascii="Trebuchet MS" w:eastAsia="Trebuchet MS" w:hAnsi="Trebuchet MS" w:cs="Trebuchet MS"/>
+          <w:rFonts w:ascii="Arial" w:eastAsia="Trebuchet MS" w:hAnsi="Arial" w:cs="Arial"/>
           <w:color w:val="181717"/>
           <w:sz w:val="24"/>
         </w:rPr>
@@ -309,14 +374,14 @@
     <w:p>
       <w:pPr>
         <w:rPr>
-          <w:rFonts w:ascii="Trebuchet MS" w:eastAsia="Trebuchet MS" w:hAnsi="Trebuchet MS" w:cs="Trebuchet MS"/>
-          <w:color w:val="181717"/>
-          <w:sz w:val="24"/>
-        </w:rPr>
-      </w:pPr>
-      <w:r>
-        <w:rPr>
-          <w:rFonts w:ascii="Trebuchet MS" w:eastAsia="Trebuchet MS" w:hAnsi="Trebuchet MS" w:cs="Trebuchet MS"/>
+          <w:rFonts w:ascii="Arial" w:eastAsia="Trebuchet MS" w:hAnsi="Arial" w:cs="Arial"/>
+          <w:color w:val="181717"/>
+          <w:sz w:val="24"/>
+        </w:rPr>
+      </w:pPr>
+      <w:r>
+        <w:rPr>
+          <w:rFonts w:ascii="Arial" w:eastAsia="Trebuchet MS" w:hAnsi="Arial" w:cs="Arial"/>
           <w:b/>
           <w:color w:val="181717"/>
           <w:sz w:val="24"/>
@@ -325,7 +390,7 @@
       </w:r>
       <w:r>
         <w:rPr>
-          <w:rFonts w:ascii="Trebuchet MS" w:eastAsia="Trebuchet MS" w:hAnsi="Trebuchet MS" w:cs="Trebuchet MS"/>
+          <w:rFonts w:ascii="Arial" w:eastAsia="Trebuchet MS" w:hAnsi="Arial" w:cs="Arial"/>
           <w:color w:val="181717"/>
           <w:sz w:val="24"/>
         </w:rPr>
@@ -333,7 +398,7 @@
       </w:r>
       <w:r>
         <w:rPr>
-          <w:rFonts w:ascii="Trebuchet MS" w:eastAsia="Trebuchet MS" w:hAnsi="Trebuchet MS" w:cs="Trebuchet MS"/>
+          <w:rFonts w:ascii="Arial" w:eastAsia="Trebuchet MS" w:hAnsi="Arial" w:cs="Arial"/>
           <w:color w:val="181717"/>
           <w:sz w:val="24"/>
         </w:rPr>
@@ -343,32 +408,23 @@
     <w:p>
       <w:pPr>
         <w:rPr>
-          <w:rFonts w:ascii="Trebuchet MS" w:eastAsia="Trebuchet MS" w:hAnsi="Trebuchet MS" w:cs="Trebuchet MS"/>
-          <w:color w:val="181717"/>
-          <w:sz w:val="24"/>
-        </w:rPr>
-      </w:pPr>
-      <w:r>
-        <w:rPr>
-          <w:rFonts w:ascii="Trebuchet MS" w:eastAsia="Trebuchet MS" w:hAnsi="Trebuchet MS" w:cs="Trebuchet MS"/>
+          <w:rFonts w:ascii="Arial" w:eastAsia="Trebuchet MS" w:hAnsi="Arial" w:cs="Arial"/>
+          <w:color w:val="181717"/>
+          <w:sz w:val="24"/>
+        </w:rPr>
+      </w:pPr>
+      <w:r>
+        <w:rPr>
+          <w:rFonts w:ascii="Arial" w:eastAsia="Trebuchet MS" w:hAnsi="Arial" w:cs="Arial"/>
           <w:b/>
           <w:color w:val="181717"/>
           <w:sz w:val="24"/>
         </w:rPr>
-        <w:t>Tools</w:t>
-      </w:r>
-      <w:r>
-        <w:rPr>
-          <w:rFonts w:ascii="Trebuchet MS" w:eastAsia="Trebuchet MS" w:hAnsi="Trebuchet MS" w:cs="Trebuchet MS"/>
-          <w:b/>
-          <w:color w:val="181717"/>
-          <w:sz w:val="24"/>
-        </w:rPr>
-        <w:t>:</w:t>
-      </w:r>
-      <w:r>
-        <w:rPr>
-          <w:rFonts w:ascii="Trebuchet MS" w:eastAsia="Trebuchet MS" w:hAnsi="Trebuchet MS" w:cs="Trebuchet MS"/>
+        <w:t>Tools:</w:t>
+      </w:r>
+      <w:r>
+        <w:rPr>
+          <w:rFonts w:ascii="Arial" w:eastAsia="Trebuchet MS" w:hAnsi="Arial" w:cs="Arial"/>
           <w:color w:val="181717"/>
           <w:sz w:val="24"/>
         </w:rPr>
@@ -378,14 +434,14 @@
     <w:p>
       <w:pPr>
         <w:rPr>
-          <w:rFonts w:ascii="Trebuchet MS" w:eastAsia="Trebuchet MS" w:hAnsi="Trebuchet MS" w:cs="Trebuchet MS"/>
-          <w:color w:val="181717"/>
-          <w:sz w:val="24"/>
-        </w:rPr>
-      </w:pPr>
-      <w:r>
-        <w:rPr>
-          <w:rFonts w:ascii="Trebuchet MS" w:eastAsia="Trebuchet MS" w:hAnsi="Trebuchet MS" w:cs="Trebuchet MS"/>
+          <w:rFonts w:ascii="Arial" w:eastAsia="Trebuchet MS" w:hAnsi="Arial" w:cs="Arial"/>
+          <w:color w:val="181717"/>
+          <w:sz w:val="24"/>
+        </w:rPr>
+      </w:pPr>
+      <w:r>
+        <w:rPr>
+          <w:rFonts w:ascii="Arial" w:eastAsia="Trebuchet MS" w:hAnsi="Arial" w:cs="Arial"/>
           <w:b/>
           <w:color w:val="181717"/>
           <w:sz w:val="24"/>
@@ -394,7 +450,7 @@
       </w:r>
       <w:r>
         <w:rPr>
-          <w:rFonts w:ascii="Trebuchet MS" w:eastAsia="Trebuchet MS" w:hAnsi="Trebuchet MS" w:cs="Trebuchet MS"/>
+          <w:rFonts w:ascii="Arial" w:eastAsia="Trebuchet MS" w:hAnsi="Arial" w:cs="Arial"/>
           <w:color w:val="181717"/>
           <w:sz w:val="24"/>
         </w:rPr>
@@ -402,7 +458,7 @@
       </w:r>
       <w:r>
         <w:rPr>
-          <w:rFonts w:ascii="Trebuchet MS" w:eastAsia="Trebuchet MS" w:hAnsi="Trebuchet MS" w:cs="Trebuchet MS"/>
+          <w:rFonts w:ascii="Arial" w:eastAsia="Trebuchet MS" w:hAnsi="Arial" w:cs="Arial"/>
           <w:color w:val="181717"/>
           <w:sz w:val="24"/>
         </w:rPr>
@@ -410,38 +466,36 @@
       </w:r>
       <w:r>
         <w:rPr>
-          <w:rFonts w:ascii="Trebuchet MS" w:eastAsia="Trebuchet MS" w:hAnsi="Trebuchet MS" w:cs="Trebuchet MS"/>
+          <w:rFonts w:ascii="Arial" w:eastAsia="Trebuchet MS" w:hAnsi="Arial" w:cs="Arial"/>
           <w:color w:val="181717"/>
           <w:sz w:val="24"/>
         </w:rPr>
         <w:t>Git, Linux</w:t>
       </w:r>
-      <w:bookmarkStart w:id="0" w:name="_GoBack"/>
-      <w:bookmarkEnd w:id="0"/>
     </w:p>
     <w:p>
       <w:pPr>
         <w:rPr>
-          <w:rFonts w:ascii="Trebuchet MS" w:hAnsi="Trebuchet MS"/>
+          <w:rFonts w:ascii="Arial" w:hAnsi="Arial" w:cs="Arial"/>
           <w:b/>
           <w:sz w:val="28"/>
           <w:szCs w:val="28"/>
         </w:rPr>
       </w:pPr>
-      <w:bookmarkStart w:id="1" w:name="_Hlk362911"/>
-      <w:r>
-        <w:rPr>
-          <w:rFonts w:ascii="Trebuchet MS" w:hAnsi="Trebuchet MS"/>
+      <w:bookmarkStart w:id="0" w:name="_Hlk362911"/>
+      <w:r>
+        <w:rPr>
+          <w:rFonts w:ascii="Arial" w:hAnsi="Arial" w:cs="Arial"/>
           <w:b/>
           <w:sz w:val="28"/>
           <w:szCs w:val="28"/>
         </w:rPr>
         <w:t xml:space="preserve">EDUCATION </w:t>
       </w:r>
-      <w:bookmarkEnd w:id="1"/>
-      <w:r>
-        <w:rPr>
-          <w:rFonts w:ascii="Trebuchet MS" w:hAnsi="Trebuchet MS"/>
+      <w:bookmarkEnd w:id="0"/>
+      <w:r>
+        <w:rPr>
+          <w:rFonts w:ascii="Arial" w:hAnsi="Arial" w:cs="Arial"/>
           <w:b/>
           <w:sz w:val="28"/>
           <w:szCs w:val="28"/>
@@ -451,7 +505,7 @@
       </w:r>
       <w:r>
         <w:rPr>
-          <w:rFonts w:ascii="Trebuchet MS" w:hAnsi="Trebuchet MS"/>
+          <w:rFonts w:ascii="Arial" w:hAnsi="Arial" w:cs="Arial"/>
           <w:b/>
           <w:sz w:val="28"/>
           <w:szCs w:val="28"/>
@@ -461,7 +515,7 @@
       </w:r>
       <w:r>
         <w:rPr>
-          <w:rFonts w:ascii="Trebuchet MS" w:hAnsi="Trebuchet MS"/>
+          <w:rFonts w:ascii="Arial" w:hAnsi="Arial" w:cs="Arial"/>
           <w:b/>
           <w:sz w:val="28"/>
           <w:szCs w:val="28"/>
@@ -471,7 +525,7 @@
       </w:r>
       <w:r>
         <w:rPr>
-          <w:rFonts w:ascii="Trebuchet MS" w:hAnsi="Trebuchet MS"/>
+          <w:rFonts w:ascii="Arial" w:hAnsi="Arial" w:cs="Arial"/>
           <w:b/>
           <w:sz w:val="28"/>
           <w:szCs w:val="28"/>
@@ -481,7 +535,7 @@
       </w:r>
       <w:r>
         <w:rPr>
-          <w:rFonts w:ascii="Trebuchet MS" w:hAnsi="Trebuchet MS"/>
+          <w:rFonts w:ascii="Arial" w:hAnsi="Arial" w:cs="Arial"/>
           <w:b/>
           <w:sz w:val="28"/>
           <w:szCs w:val="28"/>
@@ -491,7 +545,7 @@
       </w:r>
       <w:r>
         <w:rPr>
-          <w:rFonts w:ascii="Trebuchet MS" w:hAnsi="Trebuchet MS"/>
+          <w:rFonts w:ascii="Arial" w:hAnsi="Arial" w:cs="Arial"/>
           <w:b/>
           <w:sz w:val="28"/>
           <w:szCs w:val="28"/>
@@ -501,7 +555,7 @@
       </w:r>
       <w:r>
         <w:rPr>
-          <w:rFonts w:ascii="Trebuchet MS" w:hAnsi="Trebuchet MS"/>
+          <w:rFonts w:ascii="Arial" w:hAnsi="Arial" w:cs="Arial"/>
           <w:b/>
           <w:sz w:val="28"/>
           <w:szCs w:val="28"/>
@@ -511,7 +565,7 @@
       </w:r>
       <w:r>
         <w:rPr>
-          <w:rFonts w:ascii="Trebuchet MS" w:hAnsi="Trebuchet MS"/>
+          <w:rFonts w:ascii="Arial" w:hAnsi="Arial" w:cs="Arial"/>
           <w:b/>
           <w:sz w:val="28"/>
           <w:szCs w:val="28"/>
@@ -521,7 +575,7 @@
       </w:r>
       <w:r>
         <w:rPr>
-          <w:rFonts w:ascii="Trebuchet MS" w:hAnsi="Trebuchet MS"/>
+          <w:rFonts w:ascii="Arial" w:hAnsi="Arial" w:cs="Arial"/>
           <w:b/>
           <w:sz w:val="28"/>
           <w:szCs w:val="28"/>
@@ -533,38 +587,30 @@
     <w:p>
       <w:pPr>
         <w:rPr>
-          <w:rFonts w:ascii="Trebuchet MS" w:eastAsia="Trebuchet MS" w:hAnsi="Trebuchet MS" w:cs="Trebuchet MS"/>
-          <w:color w:val="181717"/>
-          <w:sz w:val="24"/>
-        </w:rPr>
-      </w:pPr>
-      <w:r>
-        <w:rPr>
-          <w:rFonts w:ascii="Trebuchet MS" w:eastAsia="Trebuchet MS" w:hAnsi="Trebuchet MS" w:cs="Trebuchet MS"/>
-          <w:color w:val="181717"/>
-          <w:sz w:val="24"/>
-        </w:rPr>
-        <w:t xml:space="preserve">B.S. Degree in Computer Science, Minor in Mathematics, </w:t>
-      </w:r>
-      <w:r>
-        <w:rPr>
-          <w:rFonts w:ascii="Trebuchet MS" w:eastAsia="Trebuchet MS" w:hAnsi="Trebuchet MS" w:cs="Trebuchet MS"/>
-          <w:color w:val="181717"/>
-          <w:sz w:val="24"/>
-        </w:rPr>
-        <w:t xml:space="preserve">Fall </w:t>
-      </w:r>
-      <w:r>
-        <w:rPr>
-          <w:rFonts w:ascii="Trebuchet MS" w:eastAsia="Trebuchet MS" w:hAnsi="Trebuchet MS" w:cs="Trebuchet MS"/>
-          <w:color w:val="181717"/>
-          <w:sz w:val="24"/>
-        </w:rPr>
-        <w:t>2018</w:t>
-      </w:r>
-      <w:r>
-        <w:rPr>
-          <w:rFonts w:ascii="Trebuchet MS" w:eastAsia="Trebuchet MS" w:hAnsi="Trebuchet MS" w:cs="Trebuchet MS"/>
+          <w:rFonts w:ascii="Arial" w:eastAsia="Trebuchet MS" w:hAnsi="Arial" w:cs="Arial"/>
+          <w:color w:val="181717"/>
+          <w:sz w:val="24"/>
+        </w:rPr>
+      </w:pPr>
+      <w:r>
+        <w:rPr>
+          <w:rFonts w:ascii="Arial" w:eastAsia="Trebuchet MS" w:hAnsi="Arial" w:cs="Arial"/>
+          <w:color w:val="181717"/>
+          <w:sz w:val="24"/>
+        </w:rPr>
+        <w:t xml:space="preserve">San José State University, </w:t>
+      </w:r>
+      <w:r>
+        <w:rPr>
+          <w:rFonts w:ascii="Arial" w:eastAsia="Trebuchet MS" w:hAnsi="Arial" w:cs="Arial"/>
+          <w:color w:val="181717"/>
+          <w:sz w:val="24"/>
+        </w:rPr>
+        <w:t>Fall 2018</w:t>
+      </w:r>
+      <w:r>
+        <w:rPr>
+          <w:rFonts w:ascii="Arial" w:eastAsia="Trebuchet MS" w:hAnsi="Arial" w:cs="Arial"/>
           <w:color w:val="181717"/>
           <w:sz w:val="24"/>
         </w:rPr>
@@ -572,15 +618,31 @@
       </w:r>
       <w:r>
         <w:rPr>
-          <w:rFonts w:ascii="Trebuchet MS" w:eastAsia="Trebuchet MS" w:hAnsi="Trebuchet MS" w:cs="Trebuchet MS"/>
-          <w:color w:val="181717"/>
-          <w:sz w:val="24"/>
-        </w:rPr>
-        <w:t>San José State University, San José, CA</w:t>
-      </w:r>
-      <w:r>
-        <w:rPr>
-          <w:rFonts w:ascii="Trebuchet MS" w:eastAsia="Trebuchet MS" w:hAnsi="Trebuchet MS" w:cs="Trebuchet MS"/>
+          <w:rFonts w:ascii="Arial" w:eastAsia="Trebuchet MS" w:hAnsi="Arial" w:cs="Arial"/>
+          <w:color w:val="181717"/>
+          <w:sz w:val="24"/>
+        </w:rPr>
+        <w:t xml:space="preserve">B.S. in Computer Science </w:t>
+      </w:r>
+      <w:r>
+        <w:rPr>
+          <w:rFonts w:ascii="Arial" w:eastAsia="Trebuchet MS" w:hAnsi="Arial" w:cs="Arial"/>
+          <w:color w:val="181717"/>
+          <w:sz w:val="24"/>
+        </w:rPr>
+        <w:br/>
+      </w:r>
+      <w:r>
+        <w:rPr>
+          <w:rFonts w:ascii="Arial" w:eastAsia="Trebuchet MS" w:hAnsi="Arial" w:cs="Arial"/>
+          <w:color w:val="181717"/>
+          <w:sz w:val="24"/>
+        </w:rPr>
+        <w:t>Minor in Mathematics</w:t>
+      </w:r>
+      <w:r>
+        <w:rPr>
+          <w:rFonts w:ascii="Arial" w:eastAsia="Trebuchet MS" w:hAnsi="Arial" w:cs="Arial"/>
           <w:color w:val="181717"/>
           <w:sz w:val="24"/>
         </w:rPr>
@@ -589,7 +651,7 @@
       </w:r>
       <w:r>
         <w:rPr>
-          <w:rFonts w:ascii="Trebuchet MS" w:eastAsia="Trebuchet MS" w:hAnsi="Trebuchet MS" w:cs="Trebuchet MS"/>
+          <w:rFonts w:ascii="Arial" w:eastAsia="Trebuchet MS" w:hAnsi="Arial" w:cs="Arial"/>
           <w:color w:val="181717"/>
           <w:sz w:val="24"/>
         </w:rPr>
@@ -599,7 +661,7 @@
     <w:p>
       <w:pPr>
         <w:rPr>
-          <w:rFonts w:ascii="Trebuchet MS" w:hAnsi="Trebuchet MS"/>
+          <w:rFonts w:ascii="Arial" w:hAnsi="Arial" w:cs="Arial"/>
           <w:b/>
           <w:sz w:val="28"/>
           <w:szCs w:val="28"/>
@@ -607,7 +669,7 @@
       </w:pPr>
       <w:r>
         <w:rPr>
-          <w:rFonts w:ascii="Trebuchet MS" w:hAnsi="Trebuchet MS"/>
+          <w:rFonts w:ascii="Arial" w:hAnsi="Arial" w:cs="Arial"/>
           <w:b/>
           <w:sz w:val="28"/>
           <w:szCs w:val="28"/>
@@ -618,14 +680,14 @@
     <w:p>
       <w:pPr>
         <w:rPr>
-          <w:rFonts w:ascii="Trebuchet MS" w:eastAsia="Trebuchet MS" w:hAnsi="Trebuchet MS" w:cs="Trebuchet MS"/>
-          <w:color w:val="181717"/>
-          <w:sz w:val="24"/>
-        </w:rPr>
-      </w:pPr>
-      <w:r>
-        <w:rPr>
-          <w:rFonts w:ascii="Trebuchet MS" w:eastAsia="Trebuchet MS" w:hAnsi="Trebuchet MS" w:cs="Trebuchet MS"/>
+          <w:rFonts w:ascii="Arial" w:eastAsia="Trebuchet MS" w:hAnsi="Arial" w:cs="Arial"/>
+          <w:color w:val="181717"/>
+          <w:sz w:val="24"/>
+        </w:rPr>
+      </w:pPr>
+      <w:r>
+        <w:rPr>
+          <w:rFonts w:ascii="Arial" w:eastAsia="Trebuchet MS" w:hAnsi="Arial" w:cs="Arial"/>
           <w:color w:val="181717"/>
           <w:sz w:val="24"/>
         </w:rPr>
@@ -635,7 +697,7 @@
     <w:p>
       <w:pPr>
         <w:rPr>
-          <w:rFonts w:ascii="Trebuchet MS" w:hAnsi="Trebuchet MS"/>
+          <w:rFonts w:ascii="Arial" w:hAnsi="Arial" w:cs="Arial"/>
           <w:b/>
           <w:sz w:val="28"/>
           <w:szCs w:val="28"/>
@@ -643,7 +705,7 @@
       </w:pPr>
       <w:r>
         <w:rPr>
-          <w:rFonts w:ascii="Trebuchet MS" w:hAnsi="Trebuchet MS"/>
+          <w:rFonts w:ascii="Arial" w:hAnsi="Arial" w:cs="Arial"/>
           <w:b/>
           <w:sz w:val="28"/>
           <w:szCs w:val="28"/>
@@ -654,14 +716,14 @@
     <w:p>
       <w:pPr>
         <w:rPr>
-          <w:rFonts w:ascii="Trebuchet MS" w:eastAsia="Trebuchet MS" w:hAnsi="Trebuchet MS" w:cs="Trebuchet MS"/>
-          <w:color w:val="181717"/>
-          <w:sz w:val="24"/>
-        </w:rPr>
-      </w:pPr>
-      <w:r>
-        <w:rPr>
-          <w:rFonts w:ascii="Trebuchet MS" w:eastAsia="Trebuchet MS" w:hAnsi="Trebuchet MS" w:cs="Trebuchet MS"/>
+          <w:rFonts w:ascii="Arial" w:eastAsia="Trebuchet MS" w:hAnsi="Arial" w:cs="Arial"/>
+          <w:color w:val="181717"/>
+          <w:sz w:val="24"/>
+        </w:rPr>
+      </w:pPr>
+      <w:r>
+        <w:rPr>
+          <w:rFonts w:ascii="Arial" w:eastAsia="Trebuchet MS" w:hAnsi="Arial" w:cs="Arial"/>
           <w:color w:val="181717"/>
           <w:sz w:val="24"/>
         </w:rPr>
@@ -669,27 +731,57 @@
       </w:r>
       <w:r>
         <w:rPr>
-          <w:rFonts w:ascii="Trebuchet MS" w:hAnsi="Trebuchet MS"/>
+          <w:rFonts w:ascii="Arial" w:hAnsi="Arial" w:cs="Arial"/>
         </w:rPr>
         <w:br/>
       </w:r>
       <w:r>
         <w:rPr>
-          <w:rFonts w:ascii="Trebuchet MS" w:eastAsia="Trebuchet MS" w:hAnsi="Trebuchet MS" w:cs="Trebuchet MS"/>
-          <w:color w:val="181717"/>
-          <w:sz w:val="24"/>
-        </w:rPr>
-        <w:t>San José State University, SJSU, 2016</w:t>
-      </w:r>
-      <w:r>
-        <w:rPr>
-          <w:rFonts w:ascii="Trebuchet MS" w:hAnsi="Trebuchet MS"/>
+          <w:rFonts w:ascii="Arial" w:eastAsia="Trebuchet MS" w:hAnsi="Arial" w:cs="Arial"/>
+          <w:color w:val="181717"/>
+          <w:sz w:val="24"/>
+        </w:rPr>
+        <w:t xml:space="preserve">San José State University, </w:t>
+      </w:r>
+      <w:r>
+        <w:rPr>
+          <w:rFonts w:ascii="Arial" w:eastAsia="Trebuchet MS" w:hAnsi="Arial" w:cs="Arial"/>
+          <w:color w:val="181717"/>
+          <w:sz w:val="24"/>
+        </w:rPr>
+        <w:t>San José, CA</w:t>
+      </w:r>
+      <w:r>
+        <w:rPr>
+          <w:rFonts w:ascii="Arial" w:hAnsi="Arial" w:cs="Arial"/>
         </w:rPr>
         <w:br/>
       </w:r>
       <w:r>
         <w:rPr>
-          <w:rFonts w:ascii="Trebuchet MS" w:eastAsia="Trebuchet MS" w:hAnsi="Trebuchet MS" w:cs="Trebuchet MS"/>
+          <w:rFonts w:ascii="Arial" w:eastAsia="Trebuchet MS" w:hAnsi="Arial" w:cs="Arial"/>
+          <w:color w:val="181717"/>
+          <w:sz w:val="24"/>
+        </w:rPr>
+        <w:t>- Collaborated with a team of 5 in designing and developing a web application</w:t>
+      </w:r>
+      <w:r>
+        <w:rPr>
+          <w:rFonts w:ascii="Arial" w:eastAsia="Trebuchet MS" w:hAnsi="Arial" w:cs="Arial"/>
+          <w:color w:val="181717"/>
+          <w:sz w:val="24"/>
+        </w:rPr>
+        <w:t xml:space="preserve"> to improve SJSU event page</w:t>
+      </w:r>
+      <w:r>
+        <w:rPr>
+          <w:rFonts w:ascii="Arial" w:hAnsi="Arial" w:cs="Arial"/>
+        </w:rPr>
+        <w:br/>
+      </w:r>
+      <w:r>
+        <w:rPr>
+          <w:rFonts w:ascii="Arial" w:eastAsia="Trebuchet MS" w:hAnsi="Arial" w:cs="Arial"/>
           <w:color w:val="181717"/>
           <w:sz w:val="24"/>
         </w:rPr>
@@ -697,37 +789,7 @@
       </w:r>
       <w:r>
         <w:rPr>
-          <w:rFonts w:ascii="Trebuchet MS" w:eastAsia="Trebuchet MS" w:hAnsi="Trebuchet MS" w:cs="Trebuchet MS"/>
-          <w:color w:val="181717"/>
-          <w:sz w:val="24"/>
-        </w:rPr>
-        <w:t>Collaborated with a team of 5 in designing and developing a web application</w:t>
-      </w:r>
-      <w:r>
-        <w:rPr>
-          <w:rFonts w:ascii="Trebuchet MS" w:eastAsia="Trebuchet MS" w:hAnsi="Trebuchet MS" w:cs="Trebuchet MS"/>
-          <w:color w:val="181717"/>
-          <w:sz w:val="24"/>
-        </w:rPr>
-        <w:t xml:space="preserve"> to improve SJSU event page</w:t>
-      </w:r>
-      <w:r>
-        <w:rPr>
-          <w:rFonts w:ascii="Trebuchet MS" w:hAnsi="Trebuchet MS"/>
-        </w:rPr>
-        <w:br/>
-      </w:r>
-      <w:r>
-        <w:rPr>
-          <w:rFonts w:ascii="Trebuchet MS" w:eastAsia="Trebuchet MS" w:hAnsi="Trebuchet MS" w:cs="Trebuchet MS"/>
-          <w:color w:val="181717"/>
-          <w:sz w:val="24"/>
-        </w:rPr>
-        <w:t xml:space="preserve">- </w:t>
-      </w:r>
-      <w:r>
-        <w:rPr>
-          <w:rFonts w:ascii="Trebuchet MS" w:eastAsia="Trebuchet MS" w:hAnsi="Trebuchet MS" w:cs="Trebuchet MS"/>
+          <w:rFonts w:ascii="Arial" w:eastAsia="Trebuchet MS" w:hAnsi="Arial" w:cs="Arial"/>
           <w:color w:val="181717"/>
           <w:sz w:val="24"/>
         </w:rPr>
@@ -737,14 +799,14 @@
     <w:p>
       <w:pPr>
         <w:rPr>
-          <w:rFonts w:ascii="Trebuchet MS" w:eastAsia="Trebuchet MS" w:hAnsi="Trebuchet MS" w:cs="Trebuchet MS"/>
-          <w:color w:val="181717"/>
-          <w:sz w:val="24"/>
-        </w:rPr>
-      </w:pPr>
-      <w:r>
-        <w:rPr>
-          <w:rFonts w:ascii="Trebuchet MS" w:eastAsia="Trebuchet MS" w:hAnsi="Trebuchet MS" w:cs="Trebuchet MS"/>
+          <w:rFonts w:ascii="Arial" w:eastAsia="Trebuchet MS" w:hAnsi="Arial" w:cs="Arial"/>
+          <w:color w:val="181717"/>
+          <w:sz w:val="24"/>
+        </w:rPr>
+      </w:pPr>
+      <w:r>
+        <w:rPr>
+          <w:rFonts w:ascii="Arial" w:eastAsia="Trebuchet MS" w:hAnsi="Arial" w:cs="Arial"/>
           <w:color w:val="181717"/>
           <w:sz w:val="24"/>
         </w:rPr>
@@ -752,13 +814,13 @@
       </w:r>
       <w:r>
         <w:rPr>
-          <w:rFonts w:ascii="Trebuchet MS" w:hAnsi="Trebuchet MS"/>
+          <w:rFonts w:ascii="Arial" w:hAnsi="Arial" w:cs="Arial"/>
         </w:rPr>
         <w:br/>
       </w:r>
       <w:r>
         <w:rPr>
-          <w:rFonts w:ascii="Trebuchet MS" w:eastAsia="Trebuchet MS" w:hAnsi="Trebuchet MS" w:cs="Trebuchet MS"/>
+          <w:rFonts w:ascii="Arial" w:eastAsia="Trebuchet MS" w:hAnsi="Arial" w:cs="Arial"/>
           <w:color w:val="181717"/>
           <w:sz w:val="24"/>
         </w:rPr>
@@ -766,29 +828,65 @@
       </w:r>
       <w:r>
         <w:rPr>
-          <w:rFonts w:ascii="Trebuchet MS" w:hAnsi="Trebuchet MS"/>
+          <w:rFonts w:ascii="Arial" w:hAnsi="Arial" w:cs="Arial"/>
         </w:rPr>
         <w:br/>
       </w:r>
       <w:r>
         <w:rPr>
-          <w:rFonts w:ascii="Trebuchet MS" w:eastAsia="Trebuchet MS" w:hAnsi="Trebuchet MS" w:cs="Trebuchet MS"/>
-          <w:color w:val="181717"/>
-          <w:sz w:val="24"/>
-        </w:rPr>
-        <w:t xml:space="preserve">- </w:t>
-      </w:r>
-      <w:r>
-        <w:rPr>
-          <w:rFonts w:ascii="Trebuchet MS" w:eastAsia="Trebuchet MS" w:hAnsi="Trebuchet MS" w:cs="Trebuchet MS"/>
-          <w:color w:val="181717"/>
-          <w:sz w:val="24"/>
-        </w:rPr>
-        <w:t>Approached and assisted customers</w:t>
-      </w:r>
-      <w:r>
-        <w:rPr>
-          <w:rFonts w:ascii="Trebuchet MS" w:eastAsia="Trebuchet MS" w:hAnsi="Trebuchet MS" w:cs="Trebuchet MS"/>
+          <w:rFonts w:ascii="Arial" w:eastAsia="Trebuchet MS" w:hAnsi="Arial" w:cs="Arial"/>
+          <w:color w:val="181717"/>
+          <w:sz w:val="24"/>
+        </w:rPr>
+        <w:t>- Approached and assisted customers</w:t>
+      </w:r>
+      <w:bookmarkStart w:id="1" w:name="_GoBack"/>
+      <w:bookmarkEnd w:id="1"/>
+      <w:r>
+        <w:rPr>
+          <w:rFonts w:ascii="Arial" w:eastAsia="Trebuchet MS" w:hAnsi="Arial" w:cs="Arial"/>
+          <w:color w:val="181717"/>
+          <w:sz w:val="24"/>
+        </w:rPr>
+        <w:br/>
+        <w:t>- Worked in tech department and assisted the printing department</w:t>
+      </w:r>
+    </w:p>
+    <w:p>
+      <w:pPr>
+        <w:rPr>
+          <w:rFonts w:ascii="Arial" w:eastAsia="Trebuchet MS" w:hAnsi="Arial" w:cs="Arial"/>
+          <w:color w:val="181717"/>
+          <w:sz w:val="24"/>
+        </w:rPr>
+      </w:pPr>
+      <w:r>
+        <w:rPr>
+          <w:rFonts w:ascii="Arial" w:eastAsia="Trebuchet MS" w:hAnsi="Arial" w:cs="Arial"/>
+          <w:color w:val="181717"/>
+          <w:sz w:val="24"/>
+        </w:rPr>
+        <w:t>Extended Care Staff, September 2015 – December 2018</w:t>
+      </w:r>
+      <w:r>
+        <w:rPr>
+          <w:rFonts w:ascii="Arial" w:eastAsia="Trebuchet MS" w:hAnsi="Arial" w:cs="Arial"/>
+          <w:color w:val="181717"/>
+          <w:sz w:val="24"/>
+        </w:rPr>
+        <w:br/>
+      </w:r>
+      <w:r>
+        <w:rPr>
+          <w:rFonts w:ascii="Arial" w:eastAsia="Trebuchet MS" w:hAnsi="Arial" w:cs="Arial"/>
+          <w:color w:val="181717"/>
+          <w:sz w:val="24"/>
+        </w:rPr>
+        <w:t>San José Christian School, San José, CA</w:t>
+      </w:r>
+      <w:r>
+        <w:rPr>
+          <w:rFonts w:ascii="Arial" w:eastAsia="Trebuchet MS" w:hAnsi="Arial" w:cs="Arial"/>
           <w:color w:val="181717"/>
           <w:sz w:val="24"/>
         </w:rPr>
@@ -797,88 +895,24 @@
       </w:r>
       <w:r>
         <w:rPr>
-          <w:rFonts w:ascii="Trebuchet MS" w:eastAsia="Trebuchet MS" w:hAnsi="Trebuchet MS" w:cs="Trebuchet MS"/>
-          <w:color w:val="181717"/>
-          <w:sz w:val="24"/>
-        </w:rPr>
-        <w:t>Worked in tech department and assisted the printing department</w:t>
-      </w:r>
-    </w:p>
-    <w:p>
-      <w:pPr>
-        <w:rPr>
-          <w:rFonts w:ascii="Trebuchet MS" w:eastAsia="Trebuchet MS" w:hAnsi="Trebuchet MS" w:cs="Trebuchet MS"/>
-          <w:color w:val="181717"/>
-          <w:sz w:val="24"/>
-        </w:rPr>
-      </w:pPr>
-      <w:r>
-        <w:rPr>
-          <w:rFonts w:ascii="Trebuchet MS" w:eastAsia="Trebuchet MS" w:hAnsi="Trebuchet MS" w:cs="Trebuchet MS"/>
-          <w:color w:val="181717"/>
-          <w:sz w:val="24"/>
-        </w:rPr>
-        <w:t>Extended Care Staff, September 2015 – December 2018</w:t>
-      </w:r>
-      <w:r>
-        <w:rPr>
-          <w:rFonts w:ascii="Trebuchet MS" w:eastAsia="Trebuchet MS" w:hAnsi="Trebuchet MS" w:cs="Trebuchet MS"/>
+          <w:rFonts w:ascii="Arial" w:eastAsia="Trebuchet MS" w:hAnsi="Arial" w:cs="Arial"/>
+          <w:color w:val="181717"/>
+          <w:sz w:val="24"/>
+        </w:rPr>
+        <w:t>Worked in small team to enrich the development and education of students</w:t>
+      </w:r>
+      <w:r>
+        <w:rPr>
+          <w:rFonts w:ascii="Arial" w:eastAsia="Trebuchet MS" w:hAnsi="Arial" w:cs="Arial"/>
           <w:color w:val="181717"/>
           <w:sz w:val="24"/>
         </w:rPr>
         <w:br/>
-      </w:r>
-      <w:r>
-        <w:rPr>
-          <w:rFonts w:ascii="Trebuchet MS" w:eastAsia="Trebuchet MS" w:hAnsi="Trebuchet MS" w:cs="Trebuchet MS"/>
-          <w:color w:val="181717"/>
-          <w:sz w:val="24"/>
-        </w:rPr>
-        <w:t>San José Christian School, San José, CA</w:t>
-      </w:r>
-      <w:r>
-        <w:rPr>
-          <w:rFonts w:ascii="Trebuchet MS" w:eastAsia="Trebuchet MS" w:hAnsi="Trebuchet MS" w:cs="Trebuchet MS"/>
-          <w:color w:val="181717"/>
-          <w:sz w:val="24"/>
-        </w:rPr>
-        <w:br/>
-      </w:r>
-      <w:r>
-        <w:rPr>
-          <w:rFonts w:ascii="Trebuchet MS" w:eastAsia="Trebuchet MS" w:hAnsi="Trebuchet MS" w:cs="Trebuchet MS"/>
-          <w:color w:val="181717"/>
-          <w:sz w:val="24"/>
-        </w:rPr>
         <w:t xml:space="preserve">- </w:t>
       </w:r>
       <w:r>
         <w:rPr>
-          <w:rFonts w:ascii="Trebuchet MS" w:eastAsia="Trebuchet MS" w:hAnsi="Trebuchet MS" w:cs="Trebuchet MS"/>
-          <w:color w:val="181717"/>
-          <w:sz w:val="24"/>
-        </w:rPr>
-        <w:t>Worked in small team to enrich the development and education of students</w:t>
-      </w:r>
-      <w:r>
-        <w:rPr>
-          <w:rFonts w:ascii="Trebuchet MS" w:eastAsia="Trebuchet MS" w:hAnsi="Trebuchet MS" w:cs="Trebuchet MS"/>
-          <w:color w:val="181717"/>
-          <w:sz w:val="24"/>
-        </w:rPr>
-        <w:br/>
-      </w:r>
-      <w:r>
-        <w:rPr>
-          <w:rFonts w:ascii="Trebuchet MS" w:eastAsia="Trebuchet MS" w:hAnsi="Trebuchet MS" w:cs="Trebuchet MS"/>
-          <w:color w:val="181717"/>
-          <w:sz w:val="24"/>
-        </w:rPr>
-        <w:t xml:space="preserve">- </w:t>
-      </w:r>
-      <w:r>
-        <w:rPr>
-          <w:rFonts w:ascii="Trebuchet MS" w:eastAsia="Trebuchet MS" w:hAnsi="Trebuchet MS" w:cs="Trebuchet MS"/>
+          <w:rFonts w:ascii="Arial" w:eastAsia="Trebuchet MS" w:hAnsi="Arial" w:cs="Arial"/>
           <w:color w:val="181717"/>
           <w:sz w:val="24"/>
         </w:rPr>
@@ -2650,6 +2684,29 @@
       <w:szCs w:val="18"/>
     </w:rPr>
   </w:style>
+  <w:style w:type="character" w:styleId="Hyperlink">
+    <w:name w:val="Hyperlink"/>
+    <w:basedOn w:val="DefaultParagraphFont"/>
+    <w:uiPriority w:val="99"/>
+    <w:unhideWhenUsed/>
+    <w:rsid w:val="008A2287"/>
+    <w:rPr>
+      <w:color w:val="0563C1" w:themeColor="hyperlink"/>
+      <w:u w:val="single"/>
+    </w:rPr>
+  </w:style>
+  <w:style w:type="character" w:styleId="UnresolvedMention">
+    <w:name w:val="Unresolved Mention"/>
+    <w:basedOn w:val="DefaultParagraphFont"/>
+    <w:uiPriority w:val="99"/>
+    <w:semiHidden/>
+    <w:unhideWhenUsed/>
+    <w:rsid w:val="008A2287"/>
+    <w:rPr>
+      <w:color w:val="605E5C"/>
+      <w:shd w:val="clear" w:color="auto" w:fill="E1DFDD"/>
+    </w:rPr>
+  </w:style>
 </w:styles>
 </file>
 

</xml_diff>